<commit_message>
update preparation sessions 3 & 4
</commit_message>
<xml_diff>
--- a/03_session03/reading_questions_session03.docx
+++ b/03_session03/reading_questions_session03.docx
@@ -90,11 +90,35 @@
           <w:bCs/>
           <w:lang w:val="en-US"/>
         </w:rPr>
+        <w:t>0</w:t>
+      </w:r>
+      <w:r>
+        <w:rPr>
+          <w:b/>
+          <w:bCs/>
+          <w:lang w:val="en-US"/>
+        </w:rPr>
+        <w:t>3</w:t>
+      </w:r>
+      <w:r>
+        <w:rPr>
+          <w:b/>
+          <w:bCs/>
+          <w:lang w:val="en-US"/>
+        </w:rPr>
         <w:t xml:space="preserve">. </w:t>
+      </w:r>
+      <w:r>
+        <w:rPr>
+          <w:b/>
+          <w:bCs/>
+        </w:rPr>
+        <w:t>Theory and research design</w:t>
       </w:r>
     </w:p>
     <w:p>
       <w:pPr>
+        <w:spacing w:after="360"/>
         <w:rPr>
           <w:i/>
           <w:iCs/>
@@ -127,25 +151,82 @@
     <w:p>
       <w:pPr>
         <w:rPr>
-          <w:lang w:val="en-US"/>
-        </w:rPr>
-      </w:pPr>
+          <w:i/>
+          <w:iCs/>
+          <w:color w:val="7F7F7F" w:themeColor="text1" w:themeTint="80"/>
+          <w:sz w:val="20"/>
+          <w:szCs w:val="20"/>
+          <w:lang w:val="en-US"/>
+        </w:rPr>
+      </w:pPr>
+      <w:r>
+        <w:rPr>
+          <w:i/>
+          <w:iCs/>
+          <w:color w:val="7F7F7F" w:themeColor="text1" w:themeTint="80"/>
+          <w:sz w:val="20"/>
+          <w:szCs w:val="20"/>
+          <w:lang w:val="en-US"/>
+        </w:rPr>
+        <w:t>Remember, it should not take you more than this page to answer the reading</w:t>
+      </w:r>
+      <w:r>
+        <w:rPr>
+          <w:i/>
+          <w:iCs/>
+          <w:color w:val="7F7F7F" w:themeColor="text1" w:themeTint="80"/>
+          <w:sz w:val="20"/>
+          <w:szCs w:val="20"/>
+          <w:lang w:val="en-US"/>
+        </w:rPr>
+        <w:t>s</w:t>
+      </w:r>
+      <w:r>
+        <w:rPr>
+          <w:i/>
+          <w:iCs/>
+          <w:color w:val="7F7F7F" w:themeColor="text1" w:themeTint="80"/>
+          <w:sz w:val="20"/>
+          <w:szCs w:val="20"/>
+          <w:lang w:val="en-US"/>
+        </w:rPr>
+        <w:t xml:space="preserve"> questions!</w:t>
+      </w:r>
     </w:p>
     <w:p>
       <w:pPr>
-        <w:rPr>
-          <w:b/>
-          <w:bCs/>
-          <w:lang w:val="en-US"/>
-        </w:rPr>
-      </w:pPr>
-      <w:r>
-        <w:rPr>
-          <w:b/>
-          <w:bCs/>
-          <w:lang w:val="en-US"/>
-        </w:rPr>
-        <w:t>1)</w:t>
+        <w:pStyle w:val="ListParagraph"/>
+        <w:numPr>
+          <w:ilvl w:val="0"/>
+          <w:numId w:val="1"/>
+        </w:numPr>
+        <w:rPr>
+          <w:lang w:val="en-US"/>
+        </w:rPr>
+      </w:pPr>
+      <w:r>
+        <w:rPr>
+          <w:b/>
+          <w:bCs/>
+          <w:lang w:val="en-US"/>
+        </w:rPr>
+        <w:t xml:space="preserve">Do you remember the research question that you wrote for session 2? Write it down again, including modifications if you wish. Then, write down one or two hypotheses that derive from your question, and that you would like to </w:t>
+      </w:r>
+      <w:r>
+        <w:rPr>
+          <w:b/>
+          <w:bCs/>
+          <w:lang w:val="en-US"/>
+        </w:rPr>
+        <w:t xml:space="preserve">(eventually) </w:t>
+      </w:r>
+      <w:r>
+        <w:rPr>
+          <w:b/>
+          <w:bCs/>
+          <w:lang w:val="en-US"/>
+        </w:rPr>
+        <w:t>test.</w:t>
       </w:r>
     </w:p>
     <w:p>
@@ -157,19 +238,56 @@
     </w:p>
     <w:p>
       <w:pPr>
-        <w:rPr>
-          <w:b/>
-          <w:bCs/>
-          <w:lang w:val="en-US"/>
-        </w:rPr>
-      </w:pPr>
-      <w:r>
-        <w:rPr>
-          <w:b/>
-          <w:bCs/>
-          <w:lang w:val="en-US"/>
-        </w:rPr>
-        <w:t>2)</w:t>
+        <w:pStyle w:val="ListParagraph"/>
+        <w:numPr>
+          <w:ilvl w:val="0"/>
+          <w:numId w:val="1"/>
+        </w:numPr>
+        <w:rPr>
+          <w:b/>
+          <w:bCs/>
+          <w:lang w:val="en-US"/>
+        </w:rPr>
+      </w:pPr>
+      <w:r>
+        <w:rPr>
+          <w:b/>
+          <w:bCs/>
+          <w:lang w:val="en-US"/>
+        </w:rPr>
+        <w:t xml:space="preserve">Think about </w:t>
+      </w:r>
+      <w:r>
+        <w:rPr>
+          <w:b/>
+          <w:bCs/>
+          <w:lang w:val="en-US"/>
+        </w:rPr>
+        <w:t xml:space="preserve">your </w:t>
+      </w:r>
+      <w:r>
+        <w:rPr>
+          <w:b/>
+          <w:bCs/>
+          <w:lang w:val="en-US"/>
+        </w:rPr>
+        <w:t xml:space="preserve">hypotheses. Do they have a dependent and independent variable? If so, write them down. Otherwise, write the dependent and independent variables you think </w:t>
+      </w:r>
+      <w:r>
+        <w:rPr>
+          <w:b/>
+          <w:bCs/>
+          <w:lang w:val="en-US"/>
+        </w:rPr>
+        <w:t>could</w:t>
+      </w:r>
+      <w:r>
+        <w:rPr>
+          <w:b/>
+          <w:bCs/>
+          <w:lang w:val="en-US"/>
+        </w:rPr>
+        <w:t xml:space="preserve"> be used to test your hypothesis(es).</w:t>
       </w:r>
     </w:p>
     <w:p>
@@ -181,19 +299,56 @@
     </w:p>
     <w:p>
       <w:pPr>
-        <w:rPr>
-          <w:b/>
-          <w:bCs/>
-          <w:lang w:val="en-US"/>
-        </w:rPr>
-      </w:pPr>
-      <w:r>
-        <w:rPr>
-          <w:b/>
-          <w:bCs/>
-          <w:lang w:val="en-US"/>
-        </w:rPr>
-        <w:t xml:space="preserve">3) </w:t>
+        <w:pStyle w:val="ListParagraph"/>
+        <w:numPr>
+          <w:ilvl w:val="0"/>
+          <w:numId w:val="1"/>
+        </w:numPr>
+        <w:rPr>
+          <w:b/>
+          <w:bCs/>
+          <w:lang w:val="en-US"/>
+        </w:rPr>
+      </w:pPr>
+      <w:r>
+        <w:rPr>
+          <w:b/>
+          <w:bCs/>
+          <w:lang w:val="en-US"/>
+        </w:rPr>
+        <w:t>How would you describe the relationship</w:t>
+      </w:r>
+      <w:r>
+        <w:rPr>
+          <w:b/>
+          <w:bCs/>
+          <w:lang w:val="en-US"/>
+        </w:rPr>
+        <w:t>(s)</w:t>
+      </w:r>
+      <w:r>
+        <w:rPr>
+          <w:b/>
+          <w:bCs/>
+          <w:lang w:val="en-US"/>
+        </w:rPr>
+        <w:t xml:space="preserve"> between your independent and dependent variable(s) as stated in your hypotheses? </w:t>
+      </w:r>
+      <w:r>
+        <w:rPr>
+          <w:b/>
+          <w:bCs/>
+          <w:lang w:val="en-US"/>
+        </w:rPr>
+        <w:t xml:space="preserve">Are they </w:t>
+      </w:r>
+      <w:r>
+        <w:rPr>
+          <w:b/>
+          <w:bCs/>
+          <w:lang w:val="en-US"/>
+        </w:rPr>
+        <w:t>directional or non-directional? If directional, what is their direction?</w:t>
       </w:r>
     </w:p>
     <w:p>
@@ -203,8 +358,15 @@
         </w:rPr>
       </w:pPr>
     </w:p>
+    <w:p>
+      <w:pPr>
+        <w:rPr>
+          <w:lang w:val="en-US"/>
+        </w:rPr>
+      </w:pPr>
+    </w:p>
     <w:sectPr>
-      <w:headerReference w:type="default" r:id="rId6"/>
+      <w:headerReference w:type="default" r:id="rId7"/>
       <w:pgSz w:w="11906" w:h="16838"/>
       <w:pgMar w:top="1440" w:right="1440" w:bottom="1440" w:left="1440" w:header="708" w:footer="708" w:gutter="0"/>
       <w:cols w:space="708"/>
@@ -345,6 +507,104 @@
     </w:r>
   </w:p>
 </w:hdr>
+</file>
+
+<file path=word/numbering.xml><?xml version="1.0" encoding="utf-8"?>
+<w:numbering xmlns:wpc="http://schemas.microsoft.com/office/word/2010/wordprocessingCanvas" xmlns:cx="http://schemas.microsoft.com/office/drawing/2014/chartex" xmlns:cx1="http://schemas.microsoft.com/office/drawing/2015/9/8/chartex" xmlns:cx2="http://schemas.microsoft.com/office/drawing/2015/10/21/chartex" xmlns:cx3="http://schemas.microsoft.com/office/drawing/2016/5/9/chartex" xmlns:cx4="http://schemas.microsoft.com/office/drawing/2016/5/10/chartex" xmlns:cx5="http://schemas.microsoft.com/office/drawing/2016/5/11/chartex" xmlns:cx6="http://schemas.microsoft.com/office/drawing/2016/5/12/chartex" xmlns:cx7="http://schemas.microsoft.com/office/drawing/2016/5/13/chartex" xmlns:cx8="http://schemas.microsoft.com/office/drawing/2016/5/14/chartex" xmlns:mc="http://schemas.openxmlformats.org/markup-compatibility/2006" xmlns:aink="http://schemas.microsoft.com/office/drawing/2016/ink" xmlns:am3d="http://schemas.microsoft.com/office/drawing/2017/model3d" xmlns:o="urn:schemas-microsoft-com:office:office" xmlns:oel="http://schemas.microsoft.com/office/2019/extlst" xmlns:r="http://schemas.openxmlformats.org/officeDocument/2006/relationships" xmlns:m="http://schemas.openxmlformats.org/officeDocument/2006/math" xmlns:v="urn:schemas-microsoft-com:vml" xmlns:wp14="http://schemas.microsoft.com/office/word/2010/wordprocessingDrawing" xmlns:wp="http://schemas.openxmlformats.org/drawingml/2006/wordprocessingDrawing" xmlns:w10="urn:schemas-microsoft-com:office:word" xmlns:w="http://schemas.openxmlformats.org/wordprocessingml/2006/main" xmlns:w14="http://schemas.microsoft.com/office/word/2010/wordml" xmlns:w15="http://schemas.microsoft.com/office/word/2012/wordml" xmlns:w16cex="http://schemas.microsoft.com/office/word/2018/wordml/cex" xmlns:w16cid="http://schemas.microsoft.com/office/word/2016/wordml/cid" xmlns:w16="http://schemas.microsoft.com/office/word/2018/wordml" xmlns:w16du="http://schemas.microsoft.com/office/word/2023/wordml/word16du" xmlns:w16sdtdh="http://schemas.microsoft.com/office/word/2020/wordml/sdtdatahash" xmlns:w16se="http://schemas.microsoft.com/office/word/2015/wordml/symex" xmlns:wpg="http://schemas.microsoft.com/office/word/2010/wordprocessingGroup" xmlns:wpi="http://schemas.microsoft.com/office/word/2010/wordprocessingInk" xmlns:wne="http://schemas.microsoft.com/office/word/2006/wordml" xmlns:wps="http://schemas.microsoft.com/office/word/2010/wordprocessingShape" mc:Ignorable="w14 w15 w16se w16cid w16 w16cex w16sdtdh w16du wp14">
+  <w:abstractNum w:abstractNumId="0" w15:restartNumberingAfterBreak="0">
+    <w:nsid w:val="290E2D80"/>
+    <w:multiLevelType w:val="hybridMultilevel"/>
+    <w:tmpl w:val="14AC6566"/>
+    <w:lvl w:ilvl="0" w:tplc="07B85E04">
+      <w:start w:val="1"/>
+      <w:numFmt w:val="decimal"/>
+      <w:lvlText w:val="%1)"/>
+      <w:lvlJc w:val="left"/>
+      <w:pPr>
+        <w:ind w:left="360" w:hanging="360"/>
+      </w:pPr>
+      <w:rPr>
+        <w:rFonts w:hint="default"/>
+        <w:b/>
+      </w:rPr>
+    </w:lvl>
+    <w:lvl w:ilvl="1" w:tplc="10000019" w:tentative="1">
+      <w:start w:val="1"/>
+      <w:numFmt w:val="lowerLetter"/>
+      <w:lvlText w:val="%2."/>
+      <w:lvlJc w:val="left"/>
+      <w:pPr>
+        <w:ind w:left="1080" w:hanging="360"/>
+      </w:pPr>
+    </w:lvl>
+    <w:lvl w:ilvl="2" w:tplc="1000001B" w:tentative="1">
+      <w:start w:val="1"/>
+      <w:numFmt w:val="lowerRoman"/>
+      <w:lvlText w:val="%3."/>
+      <w:lvlJc w:val="right"/>
+      <w:pPr>
+        <w:ind w:left="1800" w:hanging="180"/>
+      </w:pPr>
+    </w:lvl>
+    <w:lvl w:ilvl="3" w:tplc="1000000F" w:tentative="1">
+      <w:start w:val="1"/>
+      <w:numFmt w:val="decimal"/>
+      <w:lvlText w:val="%4."/>
+      <w:lvlJc w:val="left"/>
+      <w:pPr>
+        <w:ind w:left="2520" w:hanging="360"/>
+      </w:pPr>
+    </w:lvl>
+    <w:lvl w:ilvl="4" w:tplc="10000019" w:tentative="1">
+      <w:start w:val="1"/>
+      <w:numFmt w:val="lowerLetter"/>
+      <w:lvlText w:val="%5."/>
+      <w:lvlJc w:val="left"/>
+      <w:pPr>
+        <w:ind w:left="3240" w:hanging="360"/>
+      </w:pPr>
+    </w:lvl>
+    <w:lvl w:ilvl="5" w:tplc="1000001B" w:tentative="1">
+      <w:start w:val="1"/>
+      <w:numFmt w:val="lowerRoman"/>
+      <w:lvlText w:val="%6."/>
+      <w:lvlJc w:val="right"/>
+      <w:pPr>
+        <w:ind w:left="3960" w:hanging="180"/>
+      </w:pPr>
+    </w:lvl>
+    <w:lvl w:ilvl="6" w:tplc="1000000F" w:tentative="1">
+      <w:start w:val="1"/>
+      <w:numFmt w:val="decimal"/>
+      <w:lvlText w:val="%7."/>
+      <w:lvlJc w:val="left"/>
+      <w:pPr>
+        <w:ind w:left="4680" w:hanging="360"/>
+      </w:pPr>
+    </w:lvl>
+    <w:lvl w:ilvl="7" w:tplc="10000019" w:tentative="1">
+      <w:start w:val="1"/>
+      <w:numFmt w:val="lowerLetter"/>
+      <w:lvlText w:val="%8."/>
+      <w:lvlJc w:val="left"/>
+      <w:pPr>
+        <w:ind w:left="5400" w:hanging="360"/>
+      </w:pPr>
+    </w:lvl>
+    <w:lvl w:ilvl="8" w:tplc="1000001B" w:tentative="1">
+      <w:start w:val="1"/>
+      <w:numFmt w:val="lowerRoman"/>
+      <w:lvlText w:val="%9."/>
+      <w:lvlJc w:val="right"/>
+      <w:pPr>
+        <w:ind w:left="6120" w:hanging="180"/>
+      </w:pPr>
+    </w:lvl>
+  </w:abstractNum>
+  <w:num w:numId="1" w16cid:durableId="887374848">
+    <w:abstractNumId w:val="0"/>
+  </w:num>
+</w:numbering>
 </file>
 
 <file path=word/styles.xml><?xml version="1.0" encoding="utf-8"?>

</xml_diff>